<commit_message>
upd: some changes in Lr_1_otchet
</commit_message>
<xml_diff>
--- a/Lr_1_otchet.docx
+++ b/Lr_1_otchet.docx
@@ -552,7 +552,7 @@
                 <w:sz w:val="28"/>
                 <w:szCs w:val="28"/>
               </w:rPr>
-              <w:t>Чайка К.В.</w:t>
+              <w:t>Берленко Т.А.</w:t>
             </w:r>
           </w:p>
         </w:tc>
@@ -646,8 +646,6 @@
         <w:lastRenderedPageBreak/>
         <w:t>Цель работы:</w:t>
       </w:r>
-      <w:bookmarkStart w:id="0" w:name="_GoBack"/>
-      <w:bookmarkEnd w:id="0"/>
     </w:p>
     <w:p>
       <w:pPr>
@@ -3650,7 +3648,6 @@
           <w:color w:val="000000"/>
           <w:sz w:val="28"/>
           <w:szCs w:val="28"/>
-          <w:lang w:val="en-US"/>
         </w:rPr>
       </w:pPr>
       <w:r>
@@ -3666,7 +3663,6 @@
           <w:color w:val="000000"/>
           <w:sz w:val="28"/>
           <w:szCs w:val="28"/>
-          <w:lang w:val="en-US"/>
         </w:rPr>
         <w:t xml:space="preserve"> </w:t>
       </w:r>
@@ -3691,7 +3687,6 @@
           <w:color w:val="000000"/>
           <w:sz w:val="28"/>
           <w:szCs w:val="28"/>
-          <w:lang w:val="en-US"/>
         </w:rPr>
         <w:t xml:space="preserve"> </w:t>
       </w:r>
@@ -3708,7 +3703,6 @@
           <w:color w:val="000000"/>
           <w:sz w:val="28"/>
           <w:szCs w:val="28"/>
-          <w:lang w:val="en-US"/>
         </w:rPr>
         <w:t xml:space="preserve"> </w:t>
       </w:r>
@@ -3725,7 +3719,6 @@
           <w:color w:val="000000"/>
           <w:sz w:val="28"/>
           <w:szCs w:val="28"/>
-          <w:lang w:val="en-US"/>
         </w:rPr>
         <w:t xml:space="preserve"> </w:t>
       </w:r>
@@ -3742,9 +3735,25 @@
           <w:color w:val="000000"/>
           <w:sz w:val="28"/>
           <w:szCs w:val="28"/>
-          <w:lang w:val="en-US"/>
-        </w:rPr>
-        <w:t xml:space="preserve"> Lr_1_</w:t>
+        </w:rPr>
+        <w:t xml:space="preserve"> </w:t>
+      </w:r>
+      <w:r>
+        <w:rPr>
+          <w:color w:val="000000"/>
+          <w:sz w:val="28"/>
+          <w:szCs w:val="28"/>
+          <w:lang w:val="en-US"/>
+        </w:rPr>
+        <w:t>Lr</w:t>
+      </w:r>
+      <w:r>
+        <w:rPr>
+          <w:color w:val="000000"/>
+          <w:sz w:val="28"/>
+          <w:szCs w:val="28"/>
+        </w:rPr>
+        <w:t>_1_</w:t>
       </w:r>
       <w:r>
         <w:rPr>
@@ -3760,7 +3769,6 @@
           <w:color w:val="000000"/>
           <w:sz w:val="28"/>
           <w:szCs w:val="28"/>
-          <w:lang w:val="en-US"/>
         </w:rPr>
         <w:t>.</w:t>
       </w:r>
@@ -3778,7 +3786,6 @@
           <w:color w:val="000000"/>
           <w:sz w:val="28"/>
           <w:szCs w:val="28"/>
-          <w:lang w:val="en-US"/>
         </w:rPr>
         <w:t xml:space="preserve"> </w:t>
       </w:r>
@@ -3795,7 +3802,6 @@
           <w:color w:val="000000"/>
           <w:sz w:val="28"/>
           <w:szCs w:val="28"/>
-          <w:lang w:val="en-US"/>
         </w:rPr>
         <w:t xml:space="preserve"> </w:t>
       </w:r>
@@ -3812,7 +3818,6 @@
           <w:color w:val="000000"/>
           <w:sz w:val="28"/>
           <w:szCs w:val="28"/>
-          <w:lang w:val="en-US"/>
         </w:rPr>
         <w:t xml:space="preserve"> </w:t>
       </w:r>
@@ -3829,7 +3834,6 @@
           <w:color w:val="000000"/>
           <w:sz w:val="28"/>
           <w:szCs w:val="28"/>
-          <w:lang w:val="en-US"/>
         </w:rPr>
         <w:t xml:space="preserve"> </w:t>
       </w:r>
@@ -3846,7 +3850,6 @@
           <w:color w:val="000000"/>
           <w:sz w:val="28"/>
           <w:szCs w:val="28"/>
-          <w:lang w:val="en-US"/>
         </w:rPr>
         <w:t xml:space="preserve"> </w:t>
       </w:r>
@@ -3863,9 +3866,17 @@
           <w:color w:val="000000"/>
           <w:sz w:val="28"/>
           <w:szCs w:val="28"/>
-          <w:lang w:val="en-US"/>
-        </w:rPr>
-        <w:t xml:space="preserve"> La</w:t>
+        </w:rPr>
+        <w:t xml:space="preserve"> </w:t>
+      </w:r>
+      <w:r>
+        <w:rPr>
+          <w:color w:val="000000"/>
+          <w:sz w:val="28"/>
+          <w:szCs w:val="28"/>
+          <w:lang w:val="en-US"/>
+        </w:rPr>
+        <w:t>La</w:t>
       </w:r>
       <w:r>
         <w:rPr>
@@ -3881,7 +3892,6 @@
           <w:color w:val="000000"/>
           <w:sz w:val="28"/>
           <w:szCs w:val="28"/>
-          <w:lang w:val="en-US"/>
         </w:rPr>
         <w:t>_1.</w:t>
       </w:r>
@@ -3899,7 +3909,6 @@
           <w:color w:val="000000"/>
           <w:sz w:val="28"/>
           <w:szCs w:val="28"/>
-          <w:lang w:val="en-US"/>
         </w:rPr>
         <w:br/>
       </w:r>
@@ -3916,7 +3925,6 @@
           <w:color w:val="000000"/>
           <w:sz w:val="28"/>
           <w:szCs w:val="28"/>
-          <w:lang w:val="en-US"/>
         </w:rPr>
         <w:t xml:space="preserve"> </w:t>
       </w:r>
@@ -3933,7 +3941,6 @@
           <w:color w:val="000000"/>
           <w:sz w:val="28"/>
           <w:szCs w:val="28"/>
-          <w:lang w:val="en-US"/>
         </w:rPr>
         <w:t xml:space="preserve"> </w:t>
       </w:r>
@@ -3950,9 +3957,25 @@
           <w:color w:val="000000"/>
           <w:sz w:val="28"/>
           <w:szCs w:val="28"/>
-          <w:lang w:val="en-US"/>
-        </w:rPr>
-        <w:t xml:space="preserve"> Github </w:t>
+        </w:rPr>
+        <w:t xml:space="preserve"> </w:t>
+      </w:r>
+      <w:r>
+        <w:rPr>
+          <w:color w:val="000000"/>
+          <w:sz w:val="28"/>
+          <w:szCs w:val="28"/>
+          <w:lang w:val="en-US"/>
+        </w:rPr>
+        <w:t>Github</w:t>
+      </w:r>
+      <w:r>
+        <w:rPr>
+          <w:color w:val="000000"/>
+          <w:sz w:val="28"/>
+          <w:szCs w:val="28"/>
+        </w:rPr>
+        <w:t xml:space="preserve"> </w:t>
       </w:r>
       <w:r>
         <w:rPr>
@@ -3967,7 +3990,6 @@
           <w:color w:val="000000"/>
           <w:sz w:val="28"/>
           <w:szCs w:val="28"/>
-          <w:lang w:val="en-US"/>
         </w:rPr>
         <w:t xml:space="preserve"> </w:t>
       </w:r>
@@ -3984,7 +4006,6 @@
           <w:color w:val="000000"/>
           <w:sz w:val="28"/>
           <w:szCs w:val="28"/>
-          <w:lang w:val="en-US"/>
         </w:rPr>
         <w:t xml:space="preserve"> </w:t>
       </w:r>
@@ -4001,7 +4022,6 @@
           <w:color w:val="000000"/>
           <w:sz w:val="28"/>
           <w:szCs w:val="28"/>
-          <w:lang w:val="en-US"/>
         </w:rPr>
         <w:t xml:space="preserve"> </w:t>
       </w:r>
@@ -4018,7 +4038,6 @@
           <w:color w:val="000000"/>
           <w:sz w:val="28"/>
           <w:szCs w:val="28"/>
-          <w:lang w:val="en-US"/>
         </w:rPr>
         <w:t xml:space="preserve"> </w:t>
       </w:r>
@@ -4036,7 +4055,6 @@
           <w:color w:val="000000"/>
           <w:sz w:val="28"/>
           <w:szCs w:val="28"/>
-          <w:lang w:val="en-US"/>
         </w:rPr>
         <w:t>_</w:t>
       </w:r>
@@ -4054,7 +4072,6 @@
           <w:color w:val="000000"/>
           <w:sz w:val="28"/>
           <w:szCs w:val="28"/>
-          <w:lang w:val="en-US"/>
         </w:rPr>
         <w:t>_</w:t>
       </w:r>
@@ -4072,7 +4089,6 @@
           <w:color w:val="000000"/>
           <w:sz w:val="28"/>
           <w:szCs w:val="28"/>
-          <w:lang w:val="en-US"/>
         </w:rPr>
         <w:t xml:space="preserve">_1 </w:t>
       </w:r>
@@ -4089,7 +4105,6 @@
           <w:color w:val="000000"/>
           <w:sz w:val="28"/>
           <w:szCs w:val="28"/>
-          <w:lang w:val="en-US"/>
         </w:rPr>
         <w:t xml:space="preserve"> </w:t>
       </w:r>
@@ -4106,7 +4121,6 @@
           <w:color w:val="000000"/>
           <w:sz w:val="28"/>
           <w:szCs w:val="28"/>
-          <w:lang w:val="en-US"/>
         </w:rPr>
         <w:t xml:space="preserve"> </w:t>
       </w:r>
@@ -4123,9 +4137,59 @@
           <w:color w:val="000000"/>
           <w:sz w:val="28"/>
           <w:szCs w:val="28"/>
-          <w:lang w:val="en-US"/>
-        </w:rPr>
-        <w:t xml:space="preserve"> «git checkout -b </w:t>
+        </w:rPr>
+        <w:t xml:space="preserve"> «</w:t>
+      </w:r>
+      <w:r>
+        <w:rPr>
+          <w:color w:val="000000"/>
+          <w:sz w:val="28"/>
+          <w:szCs w:val="28"/>
+          <w:lang w:val="en-US"/>
+        </w:rPr>
+        <w:t>git</w:t>
+      </w:r>
+      <w:r>
+        <w:rPr>
+          <w:color w:val="000000"/>
+          <w:sz w:val="28"/>
+          <w:szCs w:val="28"/>
+        </w:rPr>
+        <w:t xml:space="preserve"> </w:t>
+      </w:r>
+      <w:r>
+        <w:rPr>
+          <w:color w:val="000000"/>
+          <w:sz w:val="28"/>
+          <w:szCs w:val="28"/>
+          <w:lang w:val="en-US"/>
+        </w:rPr>
+        <w:t>checkout</w:t>
+      </w:r>
+      <w:r>
+        <w:rPr>
+          <w:color w:val="000000"/>
+          <w:sz w:val="28"/>
+          <w:szCs w:val="28"/>
+        </w:rPr>
+        <w:t xml:space="preserve"> -</w:t>
+      </w:r>
+      <w:r>
+        <w:rPr>
+          <w:color w:val="000000"/>
+          <w:sz w:val="28"/>
+          <w:szCs w:val="28"/>
+          <w:lang w:val="en-US"/>
+        </w:rPr>
+        <w:t>b</w:t>
+      </w:r>
+      <w:r>
+        <w:rPr>
+          <w:color w:val="000000"/>
+          <w:sz w:val="28"/>
+          <w:szCs w:val="28"/>
+        </w:rPr>
+        <w:t xml:space="preserve"> </w:t>
       </w:r>
       <w:r>
         <w:rPr>
@@ -4141,7 +4205,6 @@
           <w:color w:val="000000"/>
           <w:sz w:val="28"/>
           <w:szCs w:val="28"/>
-          <w:lang w:val="en-US"/>
         </w:rPr>
         <w:t>_</w:t>
       </w:r>
@@ -4159,7 +4222,6 @@
           <w:color w:val="000000"/>
           <w:sz w:val="28"/>
           <w:szCs w:val="28"/>
-          <w:lang w:val="en-US"/>
         </w:rPr>
         <w:t>_</w:t>
       </w:r>
@@ -4177,7 +4239,6 @@
           <w:color w:val="000000"/>
           <w:sz w:val="28"/>
           <w:szCs w:val="28"/>
-          <w:lang w:val="en-US"/>
         </w:rPr>
         <w:t>_1</w:t>
       </w:r>
@@ -4186,7 +4247,6 @@
           <w:color w:val="000000"/>
           <w:sz w:val="28"/>
           <w:szCs w:val="28"/>
-          <w:lang w:val="en-US"/>
         </w:rPr>
         <w:t xml:space="preserve">». </w:t>
       </w:r>
@@ -4604,6 +4664,7 @@
           <w:color w:val="000000"/>
           <w:sz w:val="28"/>
           <w:szCs w:val="28"/>
+          <w:lang w:val="en-US"/>
         </w:rPr>
       </w:pPr>
       <w:r>
@@ -4619,6 +4680,7 @@
           <w:color w:val="000000"/>
           <w:sz w:val="28"/>
           <w:szCs w:val="28"/>
+          <w:lang w:val="en-US"/>
         </w:rPr>
         <w:t xml:space="preserve"> </w:t>
       </w:r>
@@ -4635,6 +4697,7 @@
           <w:color w:val="000000"/>
           <w:sz w:val="28"/>
           <w:szCs w:val="28"/>
+          <w:lang w:val="en-US"/>
         </w:rPr>
         <w:t xml:space="preserve"> </w:t>
       </w:r>
@@ -4651,6 +4714,7 @@
           <w:color w:val="000000"/>
           <w:sz w:val="28"/>
           <w:szCs w:val="28"/>
+          <w:lang w:val="en-US"/>
         </w:rPr>
         <w:t xml:space="preserve"> </w:t>
       </w:r>
@@ -4667,26 +4731,12 @@
           <w:color w:val="000000"/>
           <w:sz w:val="28"/>
           <w:szCs w:val="28"/>
-        </w:rPr>
-        <w:t xml:space="preserve"> </w:t>
-      </w:r>
-      <w:r>
-        <w:rPr>
-          <w:color w:val="000000"/>
-          <w:sz w:val="28"/>
-          <w:szCs w:val="28"/>
-          <w:lang w:val="en-US"/>
-        </w:rPr>
-        <w:t>pull</w:t>
-      </w:r>
-      <w:r>
-        <w:rPr>
-          <w:color w:val="000000"/>
-          <w:sz w:val="28"/>
-          <w:szCs w:val="28"/>
-        </w:rPr>
-        <w:t xml:space="preserve"> </w:t>
-      </w:r>
+          <w:lang w:val="en-US"/>
+        </w:rPr>
+        <w:t xml:space="preserve"> </w:t>
+      </w:r>
+      <w:bookmarkStart w:id="0" w:name="_GoBack"/>
+      <w:bookmarkEnd w:id="0"/>
       <w:r>
         <w:rPr>
           <w:color w:val="000000"/>
@@ -4701,6 +4751,7 @@
           <w:color w:val="000000"/>
           <w:sz w:val="28"/>
           <w:szCs w:val="28"/>
+          <w:lang w:val="en-US"/>
         </w:rPr>
         <w:t xml:space="preserve"> </w:t>
       </w:r>
@@ -4717,6 +4768,7 @@
           <w:color w:val="000000"/>
           <w:sz w:val="28"/>
           <w:szCs w:val="28"/>
+          <w:lang w:val="en-US"/>
         </w:rPr>
         <w:t xml:space="preserve"> </w:t>
       </w:r>
@@ -4733,6 +4785,7 @@
           <w:color w:val="000000"/>
           <w:sz w:val="28"/>
           <w:szCs w:val="28"/>
+          <w:lang w:val="en-US"/>
         </w:rPr>
         <w:t xml:space="preserve"> </w:t>
       </w:r>
@@ -4750,6 +4803,7 @@
           <w:color w:val="000000"/>
           <w:sz w:val="28"/>
           <w:szCs w:val="28"/>
+          <w:lang w:val="en-US"/>
         </w:rPr>
         <w:t>.</w:t>
       </w:r>
@@ -4761,6 +4815,186 @@
           <w:lang w:val="en-US"/>
         </w:rPr>
         <w:t> </w:t>
+      </w:r>
+    </w:p>
+    <w:p>
+      <w:pPr>
+        <w:pStyle w:val="Standard"/>
+        <w:spacing w:line="360" w:lineRule="auto"/>
+        <w:ind w:left="360"/>
+        <w:rPr>
+          <w:color w:val="000000"/>
+          <w:sz w:val="28"/>
+          <w:szCs w:val="28"/>
+        </w:rPr>
+      </w:pPr>
+      <w:r>
+        <w:rPr>
+          <w:color w:val="000000"/>
+          <w:sz w:val="28"/>
+          <w:szCs w:val="28"/>
+        </w:rPr>
+        <w:t>Вывод: Были изучены функции стандартной библиотеки, осуществляющие поиск и сортировку элементов в массиве (</w:t>
+      </w:r>
+      <w:r>
+        <w:rPr>
+          <w:color w:val="000000"/>
+          <w:sz w:val="28"/>
+          <w:szCs w:val="28"/>
+          <w:lang w:val="en-US"/>
+        </w:rPr>
+        <w:t>bsearch</w:t>
+      </w:r>
+      <w:r>
+        <w:rPr>
+          <w:color w:val="000000"/>
+          <w:sz w:val="28"/>
+          <w:szCs w:val="28"/>
+        </w:rPr>
+        <w:t xml:space="preserve"> </w:t>
+      </w:r>
+      <w:r>
+        <w:rPr>
+          <w:color w:val="000000"/>
+          <w:sz w:val="28"/>
+          <w:szCs w:val="28"/>
+        </w:rPr>
+        <w:t xml:space="preserve">и </w:t>
+      </w:r>
+      <w:r>
+        <w:rPr>
+          <w:color w:val="000000"/>
+          <w:sz w:val="28"/>
+          <w:szCs w:val="28"/>
+          <w:lang w:val="en-US"/>
+        </w:rPr>
+        <w:t>qsort</w:t>
+      </w:r>
+      <w:r>
+        <w:rPr>
+          <w:color w:val="000000"/>
+          <w:sz w:val="28"/>
+          <w:szCs w:val="28"/>
+        </w:rPr>
+        <w:t xml:space="preserve">), также были изучены и исследованы их прототипы и принцип работы, необходимые условия при которых может быть осуществлена их корректная работа. Также в процессе работы были изучена библиотека </w:t>
+      </w:r>
+      <w:r>
+        <w:rPr>
+          <w:color w:val="000000"/>
+          <w:sz w:val="28"/>
+          <w:szCs w:val="28"/>
+          <w:lang w:val="en-US"/>
+        </w:rPr>
+        <w:t>time</w:t>
+      </w:r>
+      <w:r>
+        <w:rPr>
+          <w:color w:val="000000"/>
+          <w:sz w:val="28"/>
+          <w:szCs w:val="28"/>
+        </w:rPr>
+        <w:t>.</w:t>
+      </w:r>
+      <w:r>
+        <w:rPr>
+          <w:color w:val="000000"/>
+          <w:sz w:val="28"/>
+          <w:szCs w:val="28"/>
+          <w:lang w:val="en-US"/>
+        </w:rPr>
+        <w:t>h</w:t>
+      </w:r>
+      <w:r>
+        <w:rPr>
+          <w:color w:val="000000"/>
+          <w:sz w:val="28"/>
+          <w:szCs w:val="28"/>
+        </w:rPr>
+        <w:t xml:space="preserve"> </w:t>
+      </w:r>
+      <w:r>
+        <w:rPr>
+          <w:color w:val="000000"/>
+          <w:sz w:val="28"/>
+          <w:szCs w:val="28"/>
+        </w:rPr>
+        <w:t xml:space="preserve">содержащая функции для работы со временем, такие как </w:t>
+      </w:r>
+      <w:r>
+        <w:rPr>
+          <w:color w:val="000000"/>
+          <w:sz w:val="28"/>
+          <w:szCs w:val="28"/>
+          <w:lang w:val="en-US"/>
+        </w:rPr>
+        <w:t>time</w:t>
+      </w:r>
+      <w:r>
+        <w:rPr>
+          <w:color w:val="000000"/>
+          <w:sz w:val="28"/>
+          <w:szCs w:val="28"/>
+        </w:rPr>
+        <w:t>_</w:t>
+      </w:r>
+      <w:r>
+        <w:rPr>
+          <w:color w:val="000000"/>
+          <w:sz w:val="28"/>
+          <w:szCs w:val="28"/>
+          <w:lang w:val="en-US"/>
+        </w:rPr>
+        <w:t>t</w:t>
+      </w:r>
+      <w:r>
+        <w:rPr>
+          <w:color w:val="000000"/>
+          <w:sz w:val="28"/>
+          <w:szCs w:val="28"/>
+        </w:rPr>
+        <w:t xml:space="preserve"> </w:t>
+      </w:r>
+      <w:r>
+        <w:rPr>
+          <w:color w:val="000000"/>
+          <w:sz w:val="28"/>
+          <w:szCs w:val="28"/>
+        </w:rPr>
+        <w:t xml:space="preserve">и </w:t>
+      </w:r>
+      <w:r>
+        <w:rPr>
+          <w:color w:val="000000"/>
+          <w:sz w:val="28"/>
+          <w:szCs w:val="28"/>
+          <w:lang w:val="en-US"/>
+        </w:rPr>
+        <w:t>clock</w:t>
+      </w:r>
+      <w:r>
+        <w:rPr>
+          <w:color w:val="000000"/>
+          <w:sz w:val="28"/>
+          <w:szCs w:val="28"/>
+        </w:rPr>
+        <w:t>_</w:t>
+      </w:r>
+      <w:r>
+        <w:rPr>
+          <w:color w:val="000000"/>
+          <w:sz w:val="28"/>
+          <w:szCs w:val="28"/>
+          <w:lang w:val="en-US"/>
+        </w:rPr>
+        <w:t>t</w:t>
+      </w:r>
+      <w:r>
+        <w:rPr>
+          <w:color w:val="000000"/>
+          <w:sz w:val="28"/>
+          <w:szCs w:val="28"/>
+        </w:rPr>
+        <w:t>, они также были применены для реализации программного кода удовлетворяющего постановленной задаче.</w:t>
       </w:r>
     </w:p>
     <w:sectPr>
@@ -5942,7 +6176,7 @@
 </file>
 
 <file path=customXml/itemProps1.xml><?xml version="1.0" encoding="utf-8"?>
-<ds:datastoreItem xmlns:ds="http://schemas.openxmlformats.org/officeDocument/2006/customXml" ds:itemID="{670560AA-5B9F-4054-90A6-C47070D004AE}">
+<ds:datastoreItem xmlns:ds="http://schemas.openxmlformats.org/officeDocument/2006/customXml" ds:itemID="{C49E464C-F528-4BB7-866E-4378D60050EF}">
   <ds:schemaRefs>
     <ds:schemaRef ds:uri="http://schemas.openxmlformats.org/officeDocument/2006/bibliography"/>
   </ds:schemaRefs>

</xml_diff>